<commit_message>
modify float register load bug
</commit_message>
<xml_diff>
--- a/HW2/report.docx
+++ b/HW2/report.docx
@@ -151,7 +151,7 @@
         <w:spacing w:line="276" w:lineRule="auto"/>
         <w:ind w:leftChars="0" w:left="0" w:firstLineChars="200" w:firstLine="480"/>
         <w:rPr>
-          <w:rFonts w:ascii="Times New Roman" w:eastAsia="標楷體" w:hAnsi="Times New Roman" w:cs="Times New Roman" w:hint="eastAsia"/>
+          <w:rFonts w:ascii="Times New Roman" w:eastAsia="標楷體" w:hAnsi="Times New Roman" w:cs="Times New Roman"/>
           <w:szCs w:val="24"/>
         </w:rPr>
       </w:pPr>
@@ -767,7 +767,7 @@
         <w:ind w:leftChars="0" w:left="0"/>
         <w:jc w:val="center"/>
         <w:rPr>
-          <w:rFonts w:ascii="Times New Roman" w:eastAsia="標楷體" w:hAnsi="Times New Roman" w:cs="Times New Roman" w:hint="eastAsia"/>
+          <w:rFonts w:ascii="Times New Roman" w:eastAsia="標楷體" w:hAnsi="Times New Roman" w:cs="Times New Roman"/>
           <w:b/>
           <w:sz w:val="20"/>
           <w:szCs w:val="20"/>
@@ -1404,7 +1404,7 @@
         <w:ind w:leftChars="0" w:left="0" w:firstLineChars="200" w:firstLine="480"/>
         <w:jc w:val="both"/>
         <w:rPr>
-          <w:rFonts w:ascii="Times New Roman" w:eastAsia="標楷體" w:hAnsi="Times New Roman" w:cs="Times New Roman" w:hint="eastAsia"/>
+          <w:rFonts w:ascii="Times New Roman" w:eastAsia="標楷體" w:hAnsi="Times New Roman" w:cs="Times New Roman"/>
           <w:szCs w:val="24"/>
         </w:rPr>
       </w:pPr>
@@ -1541,14 +1541,7 @@
           <w:rFonts w:ascii="Times New Roman" w:eastAsia="標楷體" w:hAnsi="Times New Roman" w:cs="Times New Roman"/>
           <w:szCs w:val="24"/>
         </w:rPr>
-        <w:t>ite Res</w:t>
-      </w:r>
-      <w:r>
-        <w:rPr>
-          <w:rFonts w:ascii="Times New Roman" w:eastAsia="標楷體" w:hAnsi="Times New Roman" w:cs="Times New Roman"/>
-          <w:szCs w:val="24"/>
-        </w:rPr>
-        <w:t>ult</w:t>
+        <w:t>ite Result</w:t>
       </w:r>
       <w:r>
         <w:rPr>
@@ -1564,13 +1557,76 @@
         </w:rPr>
         <w:t>且</w:t>
       </w:r>
+      <w:r>
+        <w:rPr>
+          <w:rFonts w:ascii="Times New Roman" w:eastAsia="標楷體" w:hAnsi="Times New Roman" w:cs="Times New Roman" w:hint="eastAsia"/>
+          <w:szCs w:val="24"/>
+        </w:rPr>
+        <w:t>一指令在相同的</w:t>
+      </w:r>
+      <w:r>
+        <w:rPr>
+          <w:rFonts w:ascii="Times New Roman" w:eastAsia="標楷體" w:hAnsi="Times New Roman" w:cs="Times New Roman" w:hint="eastAsia"/>
+          <w:szCs w:val="24"/>
+        </w:rPr>
+        <w:t>c</w:t>
+      </w:r>
+      <w:r>
+        <w:rPr>
+          <w:rFonts w:ascii="Times New Roman" w:eastAsia="標楷體" w:hAnsi="Times New Roman" w:cs="Times New Roman"/>
+          <w:szCs w:val="24"/>
+        </w:rPr>
+        <w:t>ycle</w:t>
+      </w:r>
+      <w:r>
+        <w:rPr>
+          <w:rFonts w:ascii="Times New Roman" w:eastAsia="標楷體" w:hAnsi="Times New Roman" w:cs="Times New Roman" w:hint="eastAsia"/>
+          <w:szCs w:val="24"/>
+        </w:rPr>
+        <w:t>中不會同時進入</w:t>
+      </w:r>
+      <w:r>
+        <w:rPr>
+          <w:rFonts w:ascii="Times New Roman" w:eastAsia="標楷體" w:hAnsi="Times New Roman" w:cs="Times New Roman" w:hint="eastAsia"/>
+          <w:szCs w:val="24"/>
+        </w:rPr>
+        <w:t>Ex</w:t>
+      </w:r>
+      <w:r>
+        <w:rPr>
+          <w:rFonts w:ascii="Times New Roman" w:eastAsia="標楷體" w:hAnsi="Times New Roman" w:cs="Times New Roman"/>
+          <w:szCs w:val="24"/>
+        </w:rPr>
+        <w:t>ecute</w:t>
+      </w:r>
+      <w:r>
+        <w:rPr>
+          <w:rFonts w:ascii="Times New Roman" w:eastAsia="標楷體" w:hAnsi="Times New Roman" w:cs="Times New Roman" w:hint="eastAsia"/>
+          <w:szCs w:val="24"/>
+        </w:rPr>
+        <w:t>與</w:t>
+      </w:r>
+      <w:r>
+        <w:rPr>
+          <w:rFonts w:ascii="Times New Roman" w:eastAsia="標楷體" w:hAnsi="Times New Roman" w:cs="Times New Roman"/>
+          <w:szCs w:val="24"/>
+        </w:rPr>
+        <w:t>Write Result</w:t>
+      </w:r>
+      <w:r>
+        <w:rPr>
+          <w:rFonts w:ascii="Times New Roman" w:eastAsia="標楷體" w:hAnsi="Times New Roman" w:cs="Times New Roman" w:hint="eastAsia"/>
+          <w:szCs w:val="24"/>
+        </w:rPr>
+        <w:t>，</w:t>
+      </w:r>
       <w:proofErr w:type="gramStart"/>
       <w:r>
         <w:rPr>
           <w:rFonts w:ascii="Times New Roman" w:eastAsia="標楷體" w:hAnsi="Times New Roman" w:cs="Times New Roman" w:hint="eastAsia"/>
           <w:szCs w:val="24"/>
         </w:rPr>
-        <w:t>一</w:t>
+        <w:t>此外</w:t>
       </w:r>
       <w:proofErr w:type="gramEnd"/>
       <w:r>
@@ -1578,73 +1634,8 @@
           <w:rFonts w:ascii="Times New Roman" w:eastAsia="標楷體" w:hAnsi="Times New Roman" w:cs="Times New Roman" w:hint="eastAsia"/>
           <w:szCs w:val="24"/>
         </w:rPr>
-        <w:t>指令在相同的</w:t>
-      </w:r>
-      <w:r>
-        <w:rPr>
-          <w:rFonts w:ascii="Times New Roman" w:eastAsia="標楷體" w:hAnsi="Times New Roman" w:cs="Times New Roman" w:hint="eastAsia"/>
-          <w:szCs w:val="24"/>
-        </w:rPr>
-        <w:t>c</w:t>
-      </w:r>
-      <w:r>
-        <w:rPr>
-          <w:rFonts w:ascii="Times New Roman" w:eastAsia="標楷體" w:hAnsi="Times New Roman" w:cs="Times New Roman"/>
-          <w:szCs w:val="24"/>
-        </w:rPr>
-        <w:t>ycle</w:t>
-      </w:r>
-      <w:r>
-        <w:rPr>
-          <w:rFonts w:ascii="Times New Roman" w:eastAsia="標楷體" w:hAnsi="Times New Roman" w:cs="Times New Roman" w:hint="eastAsia"/>
-          <w:szCs w:val="24"/>
-        </w:rPr>
-        <w:t>中不會同時進入</w:t>
-      </w:r>
-      <w:r>
-        <w:rPr>
-          <w:rFonts w:ascii="Times New Roman" w:eastAsia="標楷體" w:hAnsi="Times New Roman" w:cs="Times New Roman" w:hint="eastAsia"/>
-          <w:szCs w:val="24"/>
-        </w:rPr>
-        <w:t>Ex</w:t>
-      </w:r>
-      <w:r>
-        <w:rPr>
-          <w:rFonts w:ascii="Times New Roman" w:eastAsia="標楷體" w:hAnsi="Times New Roman" w:cs="Times New Roman"/>
-          <w:szCs w:val="24"/>
-        </w:rPr>
-        <w:t>ecute</w:t>
-      </w:r>
-      <w:r>
-        <w:rPr>
-          <w:rFonts w:ascii="Times New Roman" w:eastAsia="標楷體" w:hAnsi="Times New Roman" w:cs="Times New Roman" w:hint="eastAsia"/>
-          <w:szCs w:val="24"/>
-        </w:rPr>
-        <w:t>與</w:t>
-      </w:r>
-      <w:r>
-        <w:rPr>
-          <w:rFonts w:ascii="Times New Roman" w:eastAsia="標楷體" w:hAnsi="Times New Roman" w:cs="Times New Roman"/>
-          <w:szCs w:val="24"/>
-        </w:rPr>
-        <w:t>Write Result</w:t>
-      </w:r>
-      <w:r>
-        <w:rPr>
-          <w:rFonts w:ascii="Times New Roman" w:eastAsia="標楷體" w:hAnsi="Times New Roman" w:cs="Times New Roman" w:hint="eastAsia"/>
-          <w:szCs w:val="24"/>
-        </w:rPr>
         <w:t>，</w:t>
       </w:r>
-      <w:proofErr w:type="gramStart"/>
-      <w:r>
-        <w:rPr>
-          <w:rFonts w:ascii="Times New Roman" w:eastAsia="標楷體" w:hAnsi="Times New Roman" w:cs="Times New Roman" w:hint="eastAsia"/>
-          <w:szCs w:val="24"/>
-        </w:rPr>
-        <w:t>此外，</w:t>
-      </w:r>
-      <w:proofErr w:type="gramEnd"/>
       <w:r>
         <w:rPr>
           <w:rFonts w:ascii="Times New Roman" w:eastAsia="標楷體" w:hAnsi="Times New Roman" w:cs="Times New Roman"/>
@@ -2445,6 +2436,7 @@
       <w:r>
         <w:rPr>
           <w:rFonts w:ascii="Times New Roman" w:eastAsia="標楷體" w:hAnsi="Times New Roman" w:cs="Times New Roman"/>
+          <w:noProof/>
           <w:szCs w:val="24"/>
         </w:rPr>
         <w:drawing>
@@ -2491,7 +2483,7 @@
         <w:ind w:leftChars="0" w:left="0"/>
         <w:jc w:val="center"/>
         <w:rPr>
-          <w:rFonts w:ascii="Times New Roman" w:eastAsia="標楷體" w:hAnsi="Times New Roman" w:cs="Times New Roman" w:hint="eastAsia"/>
+          <w:rFonts w:ascii="Times New Roman" w:eastAsia="標楷體" w:hAnsi="Times New Roman" w:cs="Times New Roman"/>
           <w:b/>
           <w:sz w:val="20"/>
           <w:szCs w:val="20"/>
@@ -2759,7 +2751,7 @@
           <w:rFonts w:ascii="Times New Roman" w:eastAsia="標楷體" w:hAnsi="Times New Roman" w:cs="Times New Roman" w:hint="eastAsia"/>
           <w:szCs w:val="24"/>
         </w:rPr>
-        <w:t>存值</w:t>
+        <w:t>存</w:t>
       </w:r>
       <w:proofErr w:type="gramEnd"/>
       <w:r>
@@ -2767,6 +2759,13 @@
           <w:rFonts w:ascii="Times New Roman" w:eastAsia="標楷體" w:hAnsi="Times New Roman" w:cs="Times New Roman" w:hint="eastAsia"/>
           <w:szCs w:val="24"/>
         </w:rPr>
+        <w:t>值</w:t>
+      </w:r>
+      <w:r>
+        <w:rPr>
+          <w:rFonts w:ascii="Times New Roman" w:eastAsia="標楷體" w:hAnsi="Times New Roman" w:cs="Times New Roman" w:hint="eastAsia"/>
+          <w:szCs w:val="24"/>
+        </w:rPr>
         <w:t>，</w:t>
       </w:r>
       <w:r>
@@ -2802,23 +2801,7 @@
           <w:rFonts w:ascii="Times New Roman" w:eastAsia="標楷體" w:hAnsi="Times New Roman" w:cs="Times New Roman" w:hint="eastAsia"/>
           <w:szCs w:val="24"/>
         </w:rPr>
-        <w:t>的每</w:t>
-      </w:r>
-      <w:proofErr w:type="gramStart"/>
-      <w:r>
-        <w:rPr>
-          <w:rFonts w:ascii="Times New Roman" w:eastAsia="標楷體" w:hAnsi="Times New Roman" w:cs="Times New Roman" w:hint="eastAsia"/>
-          <w:szCs w:val="24"/>
-        </w:rPr>
-        <w:t>個</w:t>
-      </w:r>
-      <w:proofErr w:type="gramEnd"/>
-      <w:r>
-        <w:rPr>
-          <w:rFonts w:ascii="Times New Roman" w:eastAsia="標楷體" w:hAnsi="Times New Roman" w:cs="Times New Roman" w:hint="eastAsia"/>
-          <w:szCs w:val="24"/>
-        </w:rPr>
-        <w:t>位置都加入一個</w:t>
+        <w:t>的每個位置都加入一個</w:t>
       </w:r>
       <w:r>
         <w:rPr>
@@ -2961,6 +2944,7 @@
       <w:r>
         <w:rPr>
           <w:rFonts w:ascii="Times New Roman" w:eastAsia="標楷體" w:hAnsi="Times New Roman" w:cs="Times New Roman"/>
+          <w:noProof/>
           <w:szCs w:val="24"/>
         </w:rPr>
         <w:lastRenderedPageBreak/>
@@ -3008,7 +2992,7 @@
         <w:ind w:leftChars="0" w:left="0"/>
         <w:jc w:val="center"/>
         <w:rPr>
-          <w:rFonts w:ascii="Times New Roman" w:eastAsia="標楷體" w:hAnsi="Times New Roman" w:cs="Times New Roman" w:hint="eastAsia"/>
+          <w:rFonts w:ascii="Times New Roman" w:eastAsia="標楷體" w:hAnsi="Times New Roman" w:cs="Times New Roman"/>
           <w:b/>
           <w:sz w:val="20"/>
           <w:szCs w:val="20"/>
@@ -3410,6 +3394,7 @@
       <w:r>
         <w:rPr>
           <w:rFonts w:ascii="Times New Roman" w:eastAsia="標楷體" w:hAnsi="Times New Roman" w:cs="Times New Roman"/>
+          <w:noProof/>
           <w:szCs w:val="24"/>
         </w:rPr>
         <w:drawing>
@@ -3585,7 +3570,7 @@
         <w:ind w:leftChars="0" w:left="0"/>
         <w:jc w:val="center"/>
         <w:rPr>
-          <w:rFonts w:ascii="Times New Roman" w:eastAsia="標楷體" w:hAnsi="Times New Roman" w:cs="Times New Roman" w:hint="eastAsia"/>
+          <w:rFonts w:ascii="Times New Roman" w:eastAsia="標楷體" w:hAnsi="Times New Roman" w:cs="Times New Roman"/>
           <w:b/>
           <w:sz w:val="20"/>
           <w:szCs w:val="20"/>
@@ -3624,30 +3609,30 @@
         <w:spacing w:line="276" w:lineRule="auto"/>
         <w:ind w:leftChars="0" w:left="425"/>
         <w:rPr>
-          <w:rFonts w:ascii="Times New Roman" w:eastAsia="標楷體" w:hAnsi="Times New Roman" w:cs="Times New Roman"/>
-          <w:szCs w:val="24"/>
-        </w:rPr>
-      </w:pPr>
-      <w:r>
-        <w:rPr>
-          <w:rFonts w:ascii="Times New Roman" w:eastAsia="標楷體" w:hAnsi="Times New Roman" w:cs="Times New Roman" w:hint="eastAsia"/>
-          <w:szCs w:val="24"/>
-        </w:rPr>
-        <w:t>Sa</w:t>
-      </w:r>
-      <w:r>
-        <w:rPr>
-          <w:rFonts w:ascii="Times New Roman" w:eastAsia="標楷體" w:hAnsi="Times New Roman" w:cs="Times New Roman"/>
-          <w:szCs w:val="24"/>
-        </w:rPr>
-        <w:t>mple1</w:t>
-      </w:r>
-      <w:r>
-        <w:rPr>
-          <w:rFonts w:ascii="Times New Roman" w:eastAsia="標楷體" w:hAnsi="Times New Roman" w:cs="Times New Roman"/>
-          <w:szCs w:val="24"/>
-        </w:rPr>
-        <w:t xml:space="preserve"> result</w:t>
+          <w:rFonts w:ascii="Times New Roman" w:eastAsia="標楷體" w:hAnsi="Times New Roman" w:cs="Times New Roman" w:hint="eastAsia"/>
+          <w:szCs w:val="24"/>
+        </w:rPr>
+      </w:pPr>
+      <w:r>
+        <w:rPr>
+          <w:rFonts w:ascii="Times New Roman" w:eastAsia="標楷體" w:hAnsi="Times New Roman" w:cs="Times New Roman" w:hint="eastAsia"/>
+          <w:szCs w:val="24"/>
+        </w:rPr>
+        <w:t>T</w:t>
+      </w:r>
+      <w:r>
+        <w:rPr>
+          <w:rFonts w:ascii="Times New Roman" w:eastAsia="標楷體" w:hAnsi="Times New Roman" w:cs="Times New Roman"/>
+          <w:szCs w:val="24"/>
+        </w:rPr>
+        <w:t>est</w:t>
+      </w:r>
+      <w:r>
+        <w:rPr>
+          <w:rFonts w:ascii="Times New Roman" w:eastAsia="標楷體" w:hAnsi="Times New Roman" w:cs="Times New Roman"/>
+          <w:szCs w:val="24"/>
+        </w:rPr>
+        <w:t>1 result</w:t>
       </w:r>
     </w:p>
     <w:p>
@@ -3658,23 +3643,19 @@
         <w:jc w:val="center"/>
         <w:rPr>
           <w:rFonts w:ascii="Times New Roman" w:eastAsia="標楷體" w:hAnsi="Times New Roman" w:cs="Times New Roman"/>
-          <w:b/>
-          <w:sz w:val="28"/>
-          <w:szCs w:val="28"/>
-        </w:rPr>
-      </w:pPr>
-      <w:r>
-        <w:rPr>
-          <w:rFonts w:ascii="Times New Roman" w:eastAsia="標楷體" w:hAnsi="Times New Roman" w:cs="Times New Roman"/>
-          <w:b/>
-          <w:sz w:val="28"/>
-          <w:szCs w:val="28"/>
+          <w:szCs w:val="24"/>
+        </w:rPr>
+      </w:pPr>
+      <w:r>
+        <w:rPr>
+          <w:rFonts w:ascii="Times New Roman" w:eastAsia="標楷體" w:hAnsi="Times New Roman" w:cs="Times New Roman"/>
+          <w:szCs w:val="24"/>
         </w:rPr>
         <w:drawing>
-          <wp:inline distT="0" distB="0" distL="0" distR="0" wp14:anchorId="3A443498" wp14:editId="1C5ABB96">
-            <wp:extent cx="2939814" cy="1626641"/>
-            <wp:effectExtent l="0" t="0" r="0" b="0"/>
-            <wp:docPr id="10" name="圖片 10"/>
+          <wp:inline distT="0" distB="0" distL="0" distR="0" wp14:anchorId="2AB70309" wp14:editId="7AFCF35D">
+            <wp:extent cx="2901008" cy="1327867"/>
+            <wp:effectExtent l="0" t="0" r="0" b="8255"/>
+            <wp:docPr id="2" name="圖片 2"/>
             <wp:cNvGraphicFramePr>
               <a:graphicFrameLocks xmlns:a="http://schemas.openxmlformats.org/drawingml/2006/main" noChangeAspect="1"/>
             </wp:cNvGraphicFramePr>
@@ -3694,7 +3675,7 @@
                   <pic:spPr>
                     <a:xfrm>
                       <a:off x="0" y="0"/>
-                      <a:ext cx="2987096" cy="1652803"/>
+                      <a:ext cx="2901008" cy="1327867"/>
                     </a:xfrm>
                     <a:prstGeom prst="rect">
                       <a:avLst/>
@@ -3722,14 +3703,14 @@
           <w:rFonts w:ascii="Times New Roman" w:eastAsia="標楷體" w:hAnsi="Times New Roman" w:cs="Times New Roman" w:hint="eastAsia"/>
           <w:szCs w:val="24"/>
         </w:rPr>
-        <w:t>Sa</w:t>
-      </w:r>
-      <w:r>
-        <w:rPr>
-          <w:rFonts w:ascii="Times New Roman" w:eastAsia="標楷體" w:hAnsi="Times New Roman" w:cs="Times New Roman"/>
-          <w:szCs w:val="24"/>
-        </w:rPr>
-        <w:t>mple</w:t>
+        <w:t>T</w:t>
+      </w:r>
+      <w:r>
+        <w:rPr>
+          <w:rFonts w:ascii="Times New Roman" w:eastAsia="標楷體" w:hAnsi="Times New Roman" w:cs="Times New Roman"/>
+          <w:szCs w:val="24"/>
+        </w:rPr>
+        <w:t>est</w:t>
       </w:r>
       <w:r>
         <w:rPr>
@@ -3749,11 +3730,8 @@
     <w:p>
       <w:pPr>
         <w:pStyle w:val="a7"/>
-        <w:tabs>
-          <w:tab w:val="left" w:pos="426"/>
-        </w:tabs>
         <w:spacing w:line="276" w:lineRule="auto"/>
-        <w:ind w:leftChars="0" w:left="0"/>
+        <w:ind w:leftChars="0" w:left="0" w:firstLine="1"/>
         <w:jc w:val="center"/>
         <w:rPr>
           <w:rFonts w:ascii="Times New Roman" w:eastAsia="標楷體" w:hAnsi="Times New Roman" w:cs="Times New Roman" w:hint="eastAsia"/>
@@ -3766,10 +3744,10 @@
           <w:szCs w:val="24"/>
         </w:rPr>
         <w:drawing>
-          <wp:inline distT="0" distB="0" distL="0" distR="0" wp14:anchorId="03AF34A9" wp14:editId="0042B3CF">
-            <wp:extent cx="2849442" cy="1883391"/>
-            <wp:effectExtent l="0" t="0" r="8255" b="3175"/>
-            <wp:docPr id="11" name="圖片 11"/>
+          <wp:inline distT="0" distB="0" distL="0" distR="0" wp14:anchorId="5498C0BB" wp14:editId="7F7DF60D">
+            <wp:extent cx="2869538" cy="1614115"/>
+            <wp:effectExtent l="0" t="0" r="7620" b="5715"/>
+            <wp:docPr id="3" name="圖片 3"/>
             <wp:cNvGraphicFramePr>
               <a:graphicFrameLocks xmlns:a="http://schemas.openxmlformats.org/drawingml/2006/main" noChangeAspect="1"/>
             </wp:cNvGraphicFramePr>
@@ -3789,7 +3767,7 @@
                   <pic:spPr>
                     <a:xfrm>
                       <a:off x="0" y="0"/>
-                      <a:ext cx="2868505" cy="1895991"/>
+                      <a:ext cx="2869538" cy="1614115"/>
                     </a:xfrm>
                     <a:prstGeom prst="rect">
                       <a:avLst/>
@@ -3817,14 +3795,14 @@
           <w:rFonts w:ascii="Times New Roman" w:eastAsia="標楷體" w:hAnsi="Times New Roman" w:cs="Times New Roman" w:hint="eastAsia"/>
           <w:szCs w:val="24"/>
         </w:rPr>
-        <w:t>Sa</w:t>
-      </w:r>
-      <w:r>
-        <w:rPr>
-          <w:rFonts w:ascii="Times New Roman" w:eastAsia="標楷體" w:hAnsi="Times New Roman" w:cs="Times New Roman"/>
-          <w:szCs w:val="24"/>
-        </w:rPr>
-        <w:t>mple</w:t>
+        <w:t>T</w:t>
+      </w:r>
+      <w:r>
+        <w:rPr>
+          <w:rFonts w:ascii="Times New Roman" w:eastAsia="標楷體" w:hAnsi="Times New Roman" w:cs="Times New Roman"/>
+          <w:szCs w:val="24"/>
+        </w:rPr>
+        <w:t>est</w:t>
       </w:r>
       <w:r>
         <w:rPr>
@@ -3858,10 +3836,10 @@
           <w:szCs w:val="24"/>
         </w:rPr>
         <w:drawing>
-          <wp:inline distT="0" distB="0" distL="0" distR="0" wp14:anchorId="1F3BBEC8" wp14:editId="795BDE3D">
-            <wp:extent cx="2876282" cy="1828800"/>
-            <wp:effectExtent l="0" t="0" r="635" b="0"/>
-            <wp:docPr id="12" name="圖片 12"/>
+          <wp:inline distT="0" distB="0" distL="0" distR="0" wp14:anchorId="18F7F447" wp14:editId="626F1FA3">
+            <wp:extent cx="2814633" cy="1805305"/>
+            <wp:effectExtent l="0" t="0" r="5080" b="4445"/>
+            <wp:docPr id="5" name="圖片 5"/>
             <wp:cNvGraphicFramePr>
               <a:graphicFrameLocks xmlns:a="http://schemas.openxmlformats.org/drawingml/2006/main" noChangeAspect="1"/>
             </wp:cNvGraphicFramePr>
@@ -3881,7 +3859,7 @@
                   <pic:spPr>
                     <a:xfrm>
                       <a:off x="0" y="0"/>
-                      <a:ext cx="2886855" cy="1835523"/>
+                      <a:ext cx="2839507" cy="1821259"/>
                     </a:xfrm>
                     <a:prstGeom prst="rect">
                       <a:avLst/>
@@ -3904,97 +3882,19 @@
           <w:szCs w:val="24"/>
         </w:rPr>
       </w:pPr>
-    </w:p>
-    <w:p>
-      <w:pPr>
-        <w:pStyle w:val="a7"/>
-        <w:spacing w:line="276" w:lineRule="auto"/>
-        <w:ind w:leftChars="0" w:left="425"/>
-        <w:rPr>
-          <w:rFonts w:ascii="Times New Roman" w:eastAsia="標楷體" w:hAnsi="Times New Roman" w:cs="Times New Roman"/>
-          <w:szCs w:val="24"/>
-        </w:rPr>
-      </w:pPr>
-    </w:p>
-    <w:p>
-      <w:pPr>
-        <w:pStyle w:val="a7"/>
-        <w:spacing w:line="276" w:lineRule="auto"/>
-        <w:ind w:leftChars="0" w:left="425"/>
-        <w:rPr>
-          <w:rFonts w:ascii="Times New Roman" w:eastAsia="標楷體" w:hAnsi="Times New Roman" w:cs="Times New Roman"/>
-          <w:szCs w:val="24"/>
-        </w:rPr>
-      </w:pPr>
-    </w:p>
-    <w:p>
-      <w:pPr>
-        <w:pStyle w:val="a7"/>
-        <w:spacing w:line="276" w:lineRule="auto"/>
-        <w:ind w:leftChars="0" w:left="425"/>
-        <w:rPr>
-          <w:rFonts w:ascii="Times New Roman" w:eastAsia="標楷體" w:hAnsi="Times New Roman" w:cs="Times New Roman"/>
-          <w:szCs w:val="24"/>
-        </w:rPr>
-      </w:pPr>
-    </w:p>
-    <w:p>
-      <w:pPr>
-        <w:pStyle w:val="a7"/>
-        <w:spacing w:line="276" w:lineRule="auto"/>
-        <w:ind w:leftChars="0" w:left="425"/>
-        <w:rPr>
-          <w:rFonts w:ascii="Times New Roman" w:eastAsia="標楷體" w:hAnsi="Times New Roman" w:cs="Times New Roman"/>
-          <w:szCs w:val="24"/>
-        </w:rPr>
-      </w:pPr>
-    </w:p>
-    <w:p>
-      <w:pPr>
-        <w:pStyle w:val="a7"/>
-        <w:spacing w:line="276" w:lineRule="auto"/>
-        <w:ind w:leftChars="0" w:left="425"/>
-        <w:rPr>
-          <w:rFonts w:ascii="Times New Roman" w:eastAsia="標楷體" w:hAnsi="Times New Roman" w:cs="Times New Roman"/>
-          <w:szCs w:val="24"/>
-        </w:rPr>
-      </w:pPr>
-    </w:p>
-    <w:p>
-      <w:pPr>
-        <w:pStyle w:val="a7"/>
-        <w:spacing w:line="276" w:lineRule="auto"/>
-        <w:ind w:leftChars="0" w:left="425"/>
-        <w:rPr>
-          <w:rFonts w:ascii="Times New Roman" w:eastAsia="標楷體" w:hAnsi="Times New Roman" w:cs="Times New Roman"/>
-          <w:szCs w:val="24"/>
-        </w:rPr>
-      </w:pPr>
-    </w:p>
-    <w:p>
-      <w:pPr>
-        <w:pStyle w:val="a7"/>
-        <w:spacing w:line="276" w:lineRule="auto"/>
-        <w:ind w:leftChars="0" w:left="425"/>
-        <w:rPr>
-          <w:rFonts w:ascii="Times New Roman" w:eastAsia="標楷體" w:hAnsi="Times New Roman" w:cs="Times New Roman"/>
-          <w:szCs w:val="24"/>
-        </w:rPr>
-      </w:pPr>
-      <w:r>
-        <w:rPr>
-          <w:rFonts w:ascii="Times New Roman" w:eastAsia="標楷體" w:hAnsi="Times New Roman" w:cs="Times New Roman" w:hint="eastAsia"/>
-          <w:szCs w:val="24"/>
-        </w:rPr>
-        <w:lastRenderedPageBreak/>
-        <w:t>Sa</w:t>
-      </w:r>
-      <w:r>
-        <w:rPr>
-          <w:rFonts w:ascii="Times New Roman" w:eastAsia="標楷體" w:hAnsi="Times New Roman" w:cs="Times New Roman"/>
-          <w:szCs w:val="24"/>
-        </w:rPr>
-        <w:t>mple</w:t>
+      <w:r>
+        <w:rPr>
+          <w:rFonts w:ascii="Times New Roman" w:eastAsia="標楷體" w:hAnsi="Times New Roman" w:cs="Times New Roman" w:hint="eastAsia"/>
+          <w:szCs w:val="24"/>
+        </w:rPr>
+        <w:t>T</w:t>
+      </w:r>
+      <w:r>
+        <w:rPr>
+          <w:rFonts w:ascii="Times New Roman" w:eastAsia="標楷體" w:hAnsi="Times New Roman" w:cs="Times New Roman"/>
+          <w:szCs w:val="24"/>
+        </w:rPr>
+        <w:t>est</w:t>
       </w:r>
       <w:r>
         <w:rPr>
@@ -4028,10 +3928,10 @@
           <w:szCs w:val="24"/>
         </w:rPr>
         <w:drawing>
-          <wp:inline distT="0" distB="0" distL="0" distR="0" wp14:anchorId="2707FB19" wp14:editId="3C7876EF">
-            <wp:extent cx="2656677" cy="2006221"/>
-            <wp:effectExtent l="0" t="0" r="0" b="0"/>
-            <wp:docPr id="13" name="圖片 13"/>
+          <wp:inline distT="0" distB="0" distL="0" distR="0" wp14:anchorId="02AEDCCB" wp14:editId="1257F3BD">
+            <wp:extent cx="2813756" cy="1916265"/>
+            <wp:effectExtent l="0" t="0" r="5715" b="8255"/>
+            <wp:docPr id="6" name="圖片 6"/>
             <wp:cNvGraphicFramePr>
               <a:graphicFrameLocks xmlns:a="http://schemas.openxmlformats.org/drawingml/2006/main" noChangeAspect="1"/>
             </wp:cNvGraphicFramePr>
@@ -4051,7 +3951,7 @@
                   <pic:spPr>
                     <a:xfrm>
                       <a:off x="0" y="0"/>
-                      <a:ext cx="2674637" cy="2019784"/>
+                      <a:ext cx="2849695" cy="1940741"/>
                     </a:xfrm>
                     <a:prstGeom prst="rect">
                       <a:avLst/>
@@ -4074,19 +3974,31 @@
           <w:szCs w:val="24"/>
         </w:rPr>
       </w:pPr>
-      <w:r>
-        <w:rPr>
-          <w:rFonts w:ascii="Times New Roman" w:eastAsia="標楷體" w:hAnsi="Times New Roman" w:cs="Times New Roman" w:hint="eastAsia"/>
-          <w:szCs w:val="24"/>
-        </w:rPr>
-        <w:t>Sa</w:t>
-      </w:r>
-      <w:r>
-        <w:rPr>
-          <w:rFonts w:ascii="Times New Roman" w:eastAsia="標楷體" w:hAnsi="Times New Roman" w:cs="Times New Roman"/>
-          <w:szCs w:val="24"/>
-        </w:rPr>
-        <w:t>mple</w:t>
+    </w:p>
+    <w:p>
+      <w:pPr>
+        <w:pStyle w:val="a7"/>
+        <w:spacing w:line="276" w:lineRule="auto"/>
+        <w:ind w:leftChars="0" w:left="425"/>
+        <w:rPr>
+          <w:rFonts w:ascii="Times New Roman" w:eastAsia="標楷體" w:hAnsi="Times New Roman" w:cs="Times New Roman" w:hint="eastAsia"/>
+          <w:szCs w:val="24"/>
+        </w:rPr>
+      </w:pPr>
+      <w:r>
+        <w:rPr>
+          <w:rFonts w:ascii="Times New Roman" w:eastAsia="標楷體" w:hAnsi="Times New Roman" w:cs="Times New Roman" w:hint="eastAsia"/>
+          <w:szCs w:val="24"/>
+        </w:rPr>
+        <w:lastRenderedPageBreak/>
+        <w:t>T</w:t>
+      </w:r>
+      <w:r>
+        <w:rPr>
+          <w:rFonts w:ascii="Times New Roman" w:eastAsia="標楷體" w:hAnsi="Times New Roman" w:cs="Times New Roman"/>
+          <w:szCs w:val="24"/>
+        </w:rPr>
+        <w:t>est</w:t>
       </w:r>
       <w:r>
         <w:rPr>
@@ -4100,7 +4012,14 @@
           <w:rFonts w:ascii="Times New Roman" w:eastAsia="標楷體" w:hAnsi="Times New Roman" w:cs="Times New Roman"/>
           <w:szCs w:val="24"/>
         </w:rPr>
-        <w:t xml:space="preserve"> result</w:t>
+        <w:t xml:space="preserve"> re</w:t>
+      </w:r>
+      <w:r>
+        <w:rPr>
+          <w:rFonts w:ascii="Times New Roman" w:eastAsia="標楷體" w:hAnsi="Times New Roman" w:cs="Times New Roman"/>
+          <w:szCs w:val="24"/>
+        </w:rPr>
+        <w:t>sult</w:t>
       </w:r>
     </w:p>
     <w:p>
@@ -4120,10 +4039,10 @@
           <w:szCs w:val="24"/>
         </w:rPr>
         <w:drawing>
-          <wp:inline distT="0" distB="0" distL="0" distR="0" wp14:anchorId="20FF84DB" wp14:editId="12BCCA25">
-            <wp:extent cx="2759577" cy="1719618"/>
-            <wp:effectExtent l="0" t="0" r="3175" b="0"/>
-            <wp:docPr id="14" name="圖片 14"/>
+          <wp:inline distT="0" distB="0" distL="0" distR="0" wp14:anchorId="60A8415E" wp14:editId="2F47CF6C">
+            <wp:extent cx="2932387" cy="1638440"/>
+            <wp:effectExtent l="0" t="0" r="1905" b="0"/>
+            <wp:docPr id="8" name="圖片 8"/>
             <wp:cNvGraphicFramePr>
               <a:graphicFrameLocks xmlns:a="http://schemas.openxmlformats.org/drawingml/2006/main" noChangeAspect="1"/>
             </wp:cNvGraphicFramePr>
@@ -4143,7 +4062,7 @@
                   <pic:spPr>
                     <a:xfrm>
                       <a:off x="0" y="0"/>
-                      <a:ext cx="2781537" cy="1733302"/>
+                      <a:ext cx="2942938" cy="1644335"/>
                     </a:xfrm>
                     <a:prstGeom prst="rect">
                       <a:avLst/>
@@ -4178,14 +4097,7 @@
           <w:rFonts w:ascii="Times New Roman" w:eastAsia="標楷體" w:hAnsi="Times New Roman" w:cs="Times New Roman"/>
           <w:szCs w:val="24"/>
         </w:rPr>
-        <w:t>mple</w:t>
-      </w:r>
-      <w:r>
-        <w:rPr>
-          <w:rFonts w:ascii="Times New Roman" w:eastAsia="標楷體" w:hAnsi="Times New Roman" w:cs="Times New Roman"/>
-          <w:szCs w:val="24"/>
-        </w:rPr>
-        <w:t>6</w:t>
+        <w:t>mple1</w:t>
       </w:r>
       <w:r>
         <w:rPr>
@@ -4202,20 +4114,25 @@
         <w:ind w:leftChars="0" w:left="0"/>
         <w:jc w:val="center"/>
         <w:rPr>
-          <w:rFonts w:ascii="Times New Roman" w:eastAsia="標楷體" w:hAnsi="Times New Roman" w:cs="Times New Roman" w:hint="eastAsia"/>
-          <w:szCs w:val="24"/>
-        </w:rPr>
-      </w:pPr>
-      <w:r>
-        <w:rPr>
-          <w:rFonts w:ascii="Times New Roman" w:eastAsia="標楷體" w:hAnsi="Times New Roman" w:cs="Times New Roman"/>
-          <w:szCs w:val="24"/>
+          <w:rFonts w:ascii="Times New Roman" w:eastAsia="標楷體" w:hAnsi="Times New Roman" w:cs="Times New Roman"/>
+          <w:b/>
+          <w:sz w:val="28"/>
+          <w:szCs w:val="28"/>
+        </w:rPr>
+      </w:pPr>
+      <w:r>
+        <w:rPr>
+          <w:rFonts w:ascii="Times New Roman" w:eastAsia="標楷體" w:hAnsi="Times New Roman" w:cs="Times New Roman"/>
+          <w:b/>
+          <w:noProof/>
+          <w:sz w:val="28"/>
+          <w:szCs w:val="28"/>
         </w:rPr>
         <w:drawing>
-          <wp:inline distT="0" distB="0" distL="0" distR="0" wp14:anchorId="79E31F78" wp14:editId="5485B8AA">
-            <wp:extent cx="2752230" cy="1583141"/>
+          <wp:inline distT="0" distB="0" distL="0" distR="0" wp14:anchorId="3A443498" wp14:editId="1C5ABB96">
+            <wp:extent cx="2939814" cy="1626641"/>
             <wp:effectExtent l="0" t="0" r="0" b="0"/>
-            <wp:docPr id="15" name="圖片 15"/>
+            <wp:docPr id="10" name="圖片 10"/>
             <wp:cNvGraphicFramePr>
               <a:graphicFrameLocks xmlns:a="http://schemas.openxmlformats.org/drawingml/2006/main" noChangeAspect="1"/>
             </wp:cNvGraphicFramePr>
@@ -4235,7 +4152,7 @@
                   <pic:spPr>
                     <a:xfrm>
                       <a:off x="0" y="0"/>
-                      <a:ext cx="2760968" cy="1588167"/>
+                      <a:ext cx="2987096" cy="1652803"/>
                     </a:xfrm>
                     <a:prstGeom prst="rect">
                       <a:avLst/>
@@ -4254,7 +4171,7 @@
         <w:spacing w:line="276" w:lineRule="auto"/>
         <w:ind w:leftChars="0" w:left="425"/>
         <w:rPr>
-          <w:rFonts w:ascii="Times New Roman" w:eastAsia="標楷體" w:hAnsi="Times New Roman" w:cs="Times New Roman" w:hint="eastAsia"/>
+          <w:rFonts w:ascii="Times New Roman" w:eastAsia="標楷體" w:hAnsi="Times New Roman" w:cs="Times New Roman"/>
           <w:szCs w:val="24"/>
         </w:rPr>
       </w:pPr>
@@ -4277,7 +4194,7 @@
           <w:rFonts w:ascii="Times New Roman" w:eastAsia="標楷體" w:hAnsi="Times New Roman" w:cs="Times New Roman"/>
           <w:szCs w:val="24"/>
         </w:rPr>
-        <w:t>7</w:t>
+        <w:t>2</w:t>
       </w:r>
       <w:r>
         <w:rPr>
@@ -4290,28 +4207,28 @@
     <w:p>
       <w:pPr>
         <w:pStyle w:val="a7"/>
-        <w:spacing w:before="240" w:line="276" w:lineRule="auto"/>
+        <w:tabs>
+          <w:tab w:val="left" w:pos="426"/>
+        </w:tabs>
+        <w:spacing w:line="276" w:lineRule="auto"/>
         <w:ind w:leftChars="0" w:left="0"/>
         <w:jc w:val="center"/>
         <w:rPr>
           <w:rFonts w:ascii="Times New Roman" w:eastAsia="標楷體" w:hAnsi="Times New Roman" w:cs="Times New Roman"/>
-          <w:b/>
-          <w:sz w:val="28"/>
-          <w:szCs w:val="28"/>
-        </w:rPr>
-      </w:pPr>
-      <w:r>
-        <w:rPr>
-          <w:rFonts w:ascii="Times New Roman" w:eastAsia="標楷體" w:hAnsi="Times New Roman" w:cs="Times New Roman"/>
-          <w:b/>
-          <w:sz w:val="28"/>
-          <w:szCs w:val="28"/>
+          <w:szCs w:val="24"/>
+        </w:rPr>
+      </w:pPr>
+      <w:r>
+        <w:rPr>
+          <w:rFonts w:ascii="Times New Roman" w:eastAsia="標楷體" w:hAnsi="Times New Roman" w:cs="Times New Roman"/>
+          <w:noProof/>
+          <w:szCs w:val="24"/>
         </w:rPr>
         <w:drawing>
-          <wp:inline distT="0" distB="0" distL="0" distR="0" wp14:anchorId="4051ECE3" wp14:editId="7DE6C7EC">
-            <wp:extent cx="2775468" cy="1746913"/>
-            <wp:effectExtent l="0" t="0" r="6350" b="5715"/>
-            <wp:docPr id="16" name="圖片 16"/>
+          <wp:inline distT="0" distB="0" distL="0" distR="0" wp14:anchorId="03AF34A9" wp14:editId="0042B3CF">
+            <wp:extent cx="2849442" cy="1883391"/>
+            <wp:effectExtent l="0" t="0" r="8255" b="3175"/>
+            <wp:docPr id="11" name="圖片 11"/>
             <wp:cNvGraphicFramePr>
               <a:graphicFrameLocks xmlns:a="http://schemas.openxmlformats.org/drawingml/2006/main" noChangeAspect="1"/>
             </wp:cNvGraphicFramePr>
@@ -4331,6 +4248,473 @@
                   <pic:spPr>
                     <a:xfrm>
                       <a:off x="0" y="0"/>
+                      <a:ext cx="2868505" cy="1895991"/>
+                    </a:xfrm>
+                    <a:prstGeom prst="rect">
+                      <a:avLst/>
+                    </a:prstGeom>
+                  </pic:spPr>
+                </pic:pic>
+              </a:graphicData>
+            </a:graphic>
+          </wp:inline>
+        </w:drawing>
+      </w:r>
+    </w:p>
+    <w:p>
+      <w:pPr>
+        <w:pStyle w:val="a7"/>
+        <w:spacing w:line="276" w:lineRule="auto"/>
+        <w:ind w:leftChars="0" w:left="425"/>
+        <w:rPr>
+          <w:rFonts w:ascii="Times New Roman" w:eastAsia="標楷體" w:hAnsi="Times New Roman" w:cs="Times New Roman"/>
+          <w:szCs w:val="24"/>
+        </w:rPr>
+      </w:pPr>
+      <w:r>
+        <w:rPr>
+          <w:rFonts w:ascii="Times New Roman" w:eastAsia="標楷體" w:hAnsi="Times New Roman" w:cs="Times New Roman" w:hint="eastAsia"/>
+          <w:szCs w:val="24"/>
+        </w:rPr>
+        <w:t>Sa</w:t>
+      </w:r>
+      <w:r>
+        <w:rPr>
+          <w:rFonts w:ascii="Times New Roman" w:eastAsia="標楷體" w:hAnsi="Times New Roman" w:cs="Times New Roman"/>
+          <w:szCs w:val="24"/>
+        </w:rPr>
+        <w:t>mple3 result</w:t>
+      </w:r>
+    </w:p>
+    <w:p>
+      <w:pPr>
+        <w:pStyle w:val="a7"/>
+        <w:spacing w:line="276" w:lineRule="auto"/>
+        <w:ind w:leftChars="0" w:left="0"/>
+        <w:jc w:val="center"/>
+        <w:rPr>
+          <w:rFonts w:ascii="Times New Roman" w:eastAsia="標楷體" w:hAnsi="Times New Roman" w:cs="Times New Roman"/>
+          <w:szCs w:val="24"/>
+        </w:rPr>
+      </w:pPr>
+      <w:r>
+        <w:rPr>
+          <w:rFonts w:ascii="Times New Roman" w:eastAsia="標楷體" w:hAnsi="Times New Roman" w:cs="Times New Roman"/>
+          <w:noProof/>
+          <w:szCs w:val="24"/>
+        </w:rPr>
+        <w:drawing>
+          <wp:inline distT="0" distB="0" distL="0" distR="0" wp14:anchorId="1F3BBEC8" wp14:editId="795BDE3D">
+            <wp:extent cx="2876282" cy="1828800"/>
+            <wp:effectExtent l="0" t="0" r="635" b="0"/>
+            <wp:docPr id="12" name="圖片 12"/>
+            <wp:cNvGraphicFramePr>
+              <a:graphicFrameLocks xmlns:a="http://schemas.openxmlformats.org/drawingml/2006/main" noChangeAspect="1"/>
+            </wp:cNvGraphicFramePr>
+            <a:graphic xmlns:a="http://schemas.openxmlformats.org/drawingml/2006/main">
+              <a:graphicData uri="http://schemas.openxmlformats.org/drawingml/2006/picture">
+                <pic:pic xmlns:pic="http://schemas.openxmlformats.org/drawingml/2006/picture">
+                  <pic:nvPicPr>
+                    <pic:cNvPr id="1" name=""/>
+                    <pic:cNvPicPr/>
+                  </pic:nvPicPr>
+                  <pic:blipFill>
+                    <a:blip r:embed="rId18"/>
+                    <a:stretch>
+                      <a:fillRect/>
+                    </a:stretch>
+                  </pic:blipFill>
+                  <pic:spPr>
+                    <a:xfrm>
+                      <a:off x="0" y="0"/>
+                      <a:ext cx="2886855" cy="1835523"/>
+                    </a:xfrm>
+                    <a:prstGeom prst="rect">
+                      <a:avLst/>
+                    </a:prstGeom>
+                  </pic:spPr>
+                </pic:pic>
+              </a:graphicData>
+            </a:graphic>
+          </wp:inline>
+        </w:drawing>
+      </w:r>
+    </w:p>
+    <w:p>
+      <w:pPr>
+        <w:spacing w:line="276" w:lineRule="auto"/>
+        <w:rPr>
+          <w:rFonts w:ascii="Times New Roman" w:eastAsia="標楷體" w:hAnsi="Times New Roman" w:cs="Times New Roman" w:hint="eastAsia"/>
+          <w:szCs w:val="24"/>
+        </w:rPr>
+      </w:pPr>
+      <w:bookmarkStart w:id="0" w:name="_GoBack"/>
+      <w:bookmarkEnd w:id="0"/>
+    </w:p>
+    <w:p>
+      <w:pPr>
+        <w:pStyle w:val="a7"/>
+        <w:spacing w:line="276" w:lineRule="auto"/>
+        <w:ind w:leftChars="0" w:left="425"/>
+        <w:rPr>
+          <w:rFonts w:ascii="Times New Roman" w:eastAsia="標楷體" w:hAnsi="Times New Roman" w:cs="Times New Roman"/>
+          <w:szCs w:val="24"/>
+        </w:rPr>
+      </w:pPr>
+      <w:r>
+        <w:rPr>
+          <w:rFonts w:ascii="Times New Roman" w:eastAsia="標楷體" w:hAnsi="Times New Roman" w:cs="Times New Roman" w:hint="eastAsia"/>
+          <w:szCs w:val="24"/>
+        </w:rPr>
+        <w:lastRenderedPageBreak/>
+        <w:t>Sa</w:t>
+      </w:r>
+      <w:r>
+        <w:rPr>
+          <w:rFonts w:ascii="Times New Roman" w:eastAsia="標楷體" w:hAnsi="Times New Roman" w:cs="Times New Roman"/>
+          <w:szCs w:val="24"/>
+        </w:rPr>
+        <w:t>mple</w:t>
+      </w:r>
+      <w:r>
+        <w:rPr>
+          <w:rFonts w:ascii="Times New Roman" w:eastAsia="標楷體" w:hAnsi="Times New Roman" w:cs="Times New Roman"/>
+          <w:szCs w:val="24"/>
+        </w:rPr>
+        <w:t>4</w:t>
+      </w:r>
+      <w:r>
+        <w:rPr>
+          <w:rFonts w:ascii="Times New Roman" w:eastAsia="標楷體" w:hAnsi="Times New Roman" w:cs="Times New Roman"/>
+          <w:szCs w:val="24"/>
+        </w:rPr>
+        <w:t xml:space="preserve"> result</w:t>
+      </w:r>
+    </w:p>
+    <w:p>
+      <w:pPr>
+        <w:pStyle w:val="a7"/>
+        <w:spacing w:line="276" w:lineRule="auto"/>
+        <w:ind w:leftChars="0" w:left="0"/>
+        <w:jc w:val="center"/>
+        <w:rPr>
+          <w:rFonts w:ascii="Times New Roman" w:eastAsia="標楷體" w:hAnsi="Times New Roman" w:cs="Times New Roman"/>
+          <w:szCs w:val="24"/>
+        </w:rPr>
+      </w:pPr>
+      <w:r>
+        <w:rPr>
+          <w:rFonts w:ascii="Times New Roman" w:eastAsia="標楷體" w:hAnsi="Times New Roman" w:cs="Times New Roman"/>
+          <w:noProof/>
+          <w:szCs w:val="24"/>
+        </w:rPr>
+        <w:drawing>
+          <wp:inline distT="0" distB="0" distL="0" distR="0" wp14:anchorId="2707FB19" wp14:editId="3C7876EF">
+            <wp:extent cx="2656677" cy="2006221"/>
+            <wp:effectExtent l="0" t="0" r="0" b="0"/>
+            <wp:docPr id="13" name="圖片 13"/>
+            <wp:cNvGraphicFramePr>
+              <a:graphicFrameLocks xmlns:a="http://schemas.openxmlformats.org/drawingml/2006/main" noChangeAspect="1"/>
+            </wp:cNvGraphicFramePr>
+            <a:graphic xmlns:a="http://schemas.openxmlformats.org/drawingml/2006/main">
+              <a:graphicData uri="http://schemas.openxmlformats.org/drawingml/2006/picture">
+                <pic:pic xmlns:pic="http://schemas.openxmlformats.org/drawingml/2006/picture">
+                  <pic:nvPicPr>
+                    <pic:cNvPr id="1" name=""/>
+                    <pic:cNvPicPr/>
+                  </pic:nvPicPr>
+                  <pic:blipFill>
+                    <a:blip r:embed="rId19"/>
+                    <a:stretch>
+                      <a:fillRect/>
+                    </a:stretch>
+                  </pic:blipFill>
+                  <pic:spPr>
+                    <a:xfrm>
+                      <a:off x="0" y="0"/>
+                      <a:ext cx="2674637" cy="2019784"/>
+                    </a:xfrm>
+                    <a:prstGeom prst="rect">
+                      <a:avLst/>
+                    </a:prstGeom>
+                  </pic:spPr>
+                </pic:pic>
+              </a:graphicData>
+            </a:graphic>
+          </wp:inline>
+        </w:drawing>
+      </w:r>
+    </w:p>
+    <w:p>
+      <w:pPr>
+        <w:pStyle w:val="a7"/>
+        <w:spacing w:line="276" w:lineRule="auto"/>
+        <w:ind w:leftChars="0" w:left="425"/>
+        <w:rPr>
+          <w:rFonts w:ascii="Times New Roman" w:eastAsia="標楷體" w:hAnsi="Times New Roman" w:cs="Times New Roman"/>
+          <w:szCs w:val="24"/>
+        </w:rPr>
+      </w:pPr>
+      <w:r>
+        <w:rPr>
+          <w:rFonts w:ascii="Times New Roman" w:eastAsia="標楷體" w:hAnsi="Times New Roman" w:cs="Times New Roman" w:hint="eastAsia"/>
+          <w:szCs w:val="24"/>
+        </w:rPr>
+        <w:t>Sa</w:t>
+      </w:r>
+      <w:r>
+        <w:rPr>
+          <w:rFonts w:ascii="Times New Roman" w:eastAsia="標楷體" w:hAnsi="Times New Roman" w:cs="Times New Roman"/>
+          <w:szCs w:val="24"/>
+        </w:rPr>
+        <w:t>mple</w:t>
+      </w:r>
+      <w:r>
+        <w:rPr>
+          <w:rFonts w:ascii="Times New Roman" w:eastAsia="標楷體" w:hAnsi="Times New Roman" w:cs="Times New Roman"/>
+          <w:szCs w:val="24"/>
+        </w:rPr>
+        <w:t>5</w:t>
+      </w:r>
+      <w:r>
+        <w:rPr>
+          <w:rFonts w:ascii="Times New Roman" w:eastAsia="標楷體" w:hAnsi="Times New Roman" w:cs="Times New Roman"/>
+          <w:szCs w:val="24"/>
+        </w:rPr>
+        <w:t xml:space="preserve"> result</w:t>
+      </w:r>
+    </w:p>
+    <w:p>
+      <w:pPr>
+        <w:pStyle w:val="a7"/>
+        <w:spacing w:line="276" w:lineRule="auto"/>
+        <w:ind w:leftChars="0" w:left="0"/>
+        <w:jc w:val="center"/>
+        <w:rPr>
+          <w:rFonts w:ascii="Times New Roman" w:eastAsia="標楷體" w:hAnsi="Times New Roman" w:cs="Times New Roman"/>
+          <w:szCs w:val="24"/>
+        </w:rPr>
+      </w:pPr>
+      <w:r>
+        <w:rPr>
+          <w:rFonts w:ascii="Times New Roman" w:eastAsia="標楷體" w:hAnsi="Times New Roman" w:cs="Times New Roman"/>
+          <w:noProof/>
+          <w:szCs w:val="24"/>
+        </w:rPr>
+        <w:drawing>
+          <wp:inline distT="0" distB="0" distL="0" distR="0" wp14:anchorId="20FF84DB" wp14:editId="12BCCA25">
+            <wp:extent cx="2759577" cy="1719618"/>
+            <wp:effectExtent l="0" t="0" r="3175" b="0"/>
+            <wp:docPr id="14" name="圖片 14"/>
+            <wp:cNvGraphicFramePr>
+              <a:graphicFrameLocks xmlns:a="http://schemas.openxmlformats.org/drawingml/2006/main" noChangeAspect="1"/>
+            </wp:cNvGraphicFramePr>
+            <a:graphic xmlns:a="http://schemas.openxmlformats.org/drawingml/2006/main">
+              <a:graphicData uri="http://schemas.openxmlformats.org/drawingml/2006/picture">
+                <pic:pic xmlns:pic="http://schemas.openxmlformats.org/drawingml/2006/picture">
+                  <pic:nvPicPr>
+                    <pic:cNvPr id="1" name=""/>
+                    <pic:cNvPicPr/>
+                  </pic:nvPicPr>
+                  <pic:blipFill>
+                    <a:blip r:embed="rId20"/>
+                    <a:stretch>
+                      <a:fillRect/>
+                    </a:stretch>
+                  </pic:blipFill>
+                  <pic:spPr>
+                    <a:xfrm>
+                      <a:off x="0" y="0"/>
+                      <a:ext cx="2781537" cy="1733302"/>
+                    </a:xfrm>
+                    <a:prstGeom prst="rect">
+                      <a:avLst/>
+                    </a:prstGeom>
+                  </pic:spPr>
+                </pic:pic>
+              </a:graphicData>
+            </a:graphic>
+          </wp:inline>
+        </w:drawing>
+      </w:r>
+    </w:p>
+    <w:p>
+      <w:pPr>
+        <w:pStyle w:val="a7"/>
+        <w:spacing w:line="276" w:lineRule="auto"/>
+        <w:ind w:leftChars="0" w:left="425"/>
+        <w:rPr>
+          <w:rFonts w:ascii="Times New Roman" w:eastAsia="標楷體" w:hAnsi="Times New Roman" w:cs="Times New Roman"/>
+          <w:szCs w:val="24"/>
+        </w:rPr>
+      </w:pPr>
+      <w:r>
+        <w:rPr>
+          <w:rFonts w:ascii="Times New Roman" w:eastAsia="標楷體" w:hAnsi="Times New Roman" w:cs="Times New Roman" w:hint="eastAsia"/>
+          <w:szCs w:val="24"/>
+        </w:rPr>
+        <w:t>Sa</w:t>
+      </w:r>
+      <w:r>
+        <w:rPr>
+          <w:rFonts w:ascii="Times New Roman" w:eastAsia="標楷體" w:hAnsi="Times New Roman" w:cs="Times New Roman"/>
+          <w:szCs w:val="24"/>
+        </w:rPr>
+        <w:t>mple</w:t>
+      </w:r>
+      <w:r>
+        <w:rPr>
+          <w:rFonts w:ascii="Times New Roman" w:eastAsia="標楷體" w:hAnsi="Times New Roman" w:cs="Times New Roman"/>
+          <w:szCs w:val="24"/>
+        </w:rPr>
+        <w:t>6</w:t>
+      </w:r>
+      <w:r>
+        <w:rPr>
+          <w:rFonts w:ascii="Times New Roman" w:eastAsia="標楷體" w:hAnsi="Times New Roman" w:cs="Times New Roman"/>
+          <w:szCs w:val="24"/>
+        </w:rPr>
+        <w:t xml:space="preserve"> result</w:t>
+      </w:r>
+    </w:p>
+    <w:p>
+      <w:pPr>
+        <w:pStyle w:val="a7"/>
+        <w:spacing w:line="276" w:lineRule="auto"/>
+        <w:ind w:leftChars="0" w:left="0"/>
+        <w:jc w:val="center"/>
+        <w:rPr>
+          <w:rFonts w:ascii="Times New Roman" w:eastAsia="標楷體" w:hAnsi="Times New Roman" w:cs="Times New Roman"/>
+          <w:szCs w:val="24"/>
+        </w:rPr>
+      </w:pPr>
+      <w:r>
+        <w:rPr>
+          <w:rFonts w:ascii="Times New Roman" w:eastAsia="標楷體" w:hAnsi="Times New Roman" w:cs="Times New Roman"/>
+          <w:noProof/>
+          <w:szCs w:val="24"/>
+        </w:rPr>
+        <w:drawing>
+          <wp:inline distT="0" distB="0" distL="0" distR="0" wp14:anchorId="79E31F78" wp14:editId="5485B8AA">
+            <wp:extent cx="2752230" cy="1583141"/>
+            <wp:effectExtent l="0" t="0" r="0" b="0"/>
+            <wp:docPr id="15" name="圖片 15"/>
+            <wp:cNvGraphicFramePr>
+              <a:graphicFrameLocks xmlns:a="http://schemas.openxmlformats.org/drawingml/2006/main" noChangeAspect="1"/>
+            </wp:cNvGraphicFramePr>
+            <a:graphic xmlns:a="http://schemas.openxmlformats.org/drawingml/2006/main">
+              <a:graphicData uri="http://schemas.openxmlformats.org/drawingml/2006/picture">
+                <pic:pic xmlns:pic="http://schemas.openxmlformats.org/drawingml/2006/picture">
+                  <pic:nvPicPr>
+                    <pic:cNvPr id="1" name=""/>
+                    <pic:cNvPicPr/>
+                  </pic:nvPicPr>
+                  <pic:blipFill>
+                    <a:blip r:embed="rId21"/>
+                    <a:stretch>
+                      <a:fillRect/>
+                    </a:stretch>
+                  </pic:blipFill>
+                  <pic:spPr>
+                    <a:xfrm>
+                      <a:off x="0" y="0"/>
+                      <a:ext cx="2760968" cy="1588167"/>
+                    </a:xfrm>
+                    <a:prstGeom prst="rect">
+                      <a:avLst/>
+                    </a:prstGeom>
+                  </pic:spPr>
+                </pic:pic>
+              </a:graphicData>
+            </a:graphic>
+          </wp:inline>
+        </w:drawing>
+      </w:r>
+    </w:p>
+    <w:p>
+      <w:pPr>
+        <w:pStyle w:val="a7"/>
+        <w:spacing w:line="276" w:lineRule="auto"/>
+        <w:ind w:leftChars="0" w:left="425"/>
+        <w:rPr>
+          <w:rFonts w:ascii="Times New Roman" w:eastAsia="標楷體" w:hAnsi="Times New Roman" w:cs="Times New Roman"/>
+          <w:szCs w:val="24"/>
+        </w:rPr>
+      </w:pPr>
+      <w:r>
+        <w:rPr>
+          <w:rFonts w:ascii="Times New Roman" w:eastAsia="標楷體" w:hAnsi="Times New Roman" w:cs="Times New Roman" w:hint="eastAsia"/>
+          <w:szCs w:val="24"/>
+        </w:rPr>
+        <w:t>Sa</w:t>
+      </w:r>
+      <w:r>
+        <w:rPr>
+          <w:rFonts w:ascii="Times New Roman" w:eastAsia="標楷體" w:hAnsi="Times New Roman" w:cs="Times New Roman"/>
+          <w:szCs w:val="24"/>
+        </w:rPr>
+        <w:t>mple</w:t>
+      </w:r>
+      <w:r>
+        <w:rPr>
+          <w:rFonts w:ascii="Times New Roman" w:eastAsia="標楷體" w:hAnsi="Times New Roman" w:cs="Times New Roman"/>
+          <w:szCs w:val="24"/>
+        </w:rPr>
+        <w:t>7</w:t>
+      </w:r>
+      <w:r>
+        <w:rPr>
+          <w:rFonts w:ascii="Times New Roman" w:eastAsia="標楷體" w:hAnsi="Times New Roman" w:cs="Times New Roman"/>
+          <w:szCs w:val="24"/>
+        </w:rPr>
+        <w:t xml:space="preserve"> result</w:t>
+      </w:r>
+    </w:p>
+    <w:p>
+      <w:pPr>
+        <w:pStyle w:val="a7"/>
+        <w:spacing w:before="240" w:line="276" w:lineRule="auto"/>
+        <w:ind w:leftChars="0" w:left="0"/>
+        <w:jc w:val="center"/>
+        <w:rPr>
+          <w:rFonts w:ascii="Times New Roman" w:eastAsia="標楷體" w:hAnsi="Times New Roman" w:cs="Times New Roman"/>
+          <w:b/>
+          <w:sz w:val="28"/>
+          <w:szCs w:val="28"/>
+        </w:rPr>
+      </w:pPr>
+      <w:r>
+        <w:rPr>
+          <w:rFonts w:ascii="Times New Roman" w:eastAsia="標楷體" w:hAnsi="Times New Roman" w:cs="Times New Roman"/>
+          <w:b/>
+          <w:noProof/>
+          <w:sz w:val="28"/>
+          <w:szCs w:val="28"/>
+        </w:rPr>
+        <w:drawing>
+          <wp:inline distT="0" distB="0" distL="0" distR="0" wp14:anchorId="4051ECE3" wp14:editId="7DE6C7EC">
+            <wp:extent cx="2775468" cy="1746913"/>
+            <wp:effectExtent l="0" t="0" r="6350" b="5715"/>
+            <wp:docPr id="16" name="圖片 16"/>
+            <wp:cNvGraphicFramePr>
+              <a:graphicFrameLocks xmlns:a="http://schemas.openxmlformats.org/drawingml/2006/main" noChangeAspect="1"/>
+            </wp:cNvGraphicFramePr>
+            <a:graphic xmlns:a="http://schemas.openxmlformats.org/drawingml/2006/main">
+              <a:graphicData uri="http://schemas.openxmlformats.org/drawingml/2006/picture">
+                <pic:pic xmlns:pic="http://schemas.openxmlformats.org/drawingml/2006/picture">
+                  <pic:nvPicPr>
+                    <pic:cNvPr id="1" name=""/>
+                    <pic:cNvPicPr/>
+                  </pic:nvPicPr>
+                  <pic:blipFill>
+                    <a:blip r:embed="rId22"/>
+                    <a:stretch>
+                      <a:fillRect/>
+                    </a:stretch>
+                  </pic:blipFill>
+                  <pic:spPr>
+                    <a:xfrm>
+                      <a:off x="0" y="0"/>
                       <a:ext cx="2803456" cy="1764529"/>
                     </a:xfrm>
                     <a:prstGeom prst="rect">
@@ -4391,7 +4775,7 @@
         <w:ind w:leftChars="0" w:left="0" w:firstLineChars="200" w:firstLine="480"/>
         <w:jc w:val="both"/>
         <w:rPr>
-          <w:rFonts w:ascii="Times New Roman" w:eastAsia="標楷體" w:hAnsi="Times New Roman" w:cs="Times New Roman" w:hint="eastAsia"/>
+          <w:rFonts w:ascii="Times New Roman" w:eastAsia="標楷體" w:hAnsi="Times New Roman" w:cs="Times New Roman"/>
           <w:sz w:val="22"/>
           <w:szCs w:val="24"/>
         </w:rPr>
@@ -4466,14 +4850,7 @@
           <w:rFonts w:ascii="Times New Roman" w:eastAsia="標楷體" w:hAnsi="Times New Roman" w:cs="Times New Roman" w:hint="eastAsia"/>
           <w:szCs w:val="24"/>
         </w:rPr>
-        <w:t>執行</w:t>
-      </w:r>
-      <w:r>
-        <w:rPr>
-          <w:rFonts w:ascii="Times New Roman" w:eastAsia="標楷體" w:hAnsi="Times New Roman" w:cs="Times New Roman" w:hint="eastAsia"/>
-          <w:szCs w:val="24"/>
-        </w:rPr>
-        <w:t>操作通常</w:t>
+        <w:t>執行操作通常</w:t>
       </w:r>
       <w:r>
         <w:rPr>
@@ -4804,8 +5181,6 @@
         </w:rPr>
         <w:t>，如果直接取值，會獲取並存在的位置。</w:t>
       </w:r>
-      <w:bookmarkStart w:id="0" w:name="_GoBack"/>
-      <w:bookmarkEnd w:id="0"/>
     </w:p>
     <w:p>
       <w:pPr>

</xml_diff>